<commit_message>
Changed word file, added objects, changed status class to struct, and more
Just too lazy to type stuff
</commit_message>
<xml_diff>
--- a/A23 Ex03 LiorGordon 308140631 OmriNeemani 313323685/LiorGordon 308140631 OmriNeemani 313323685.docx
+++ b/A23 Ex03 LiorGordon 308140631 OmriNeemani 313323685/LiorGordon 308140631 OmriNeemani 313323685.docx
@@ -26,10 +26,10 @@
           <w:noProof/>
         </w:rPr>
         <w:drawing>
-          <wp:inline distT="0" distB="0" distL="0" distR="0" wp14:anchorId="318C7638" wp14:editId="6FBA213F">
-            <wp:extent cx="5669280" cy="6362700"/>
+          <wp:inline distT="0" distB="0" distL="0" distR="0" wp14:anchorId="03CB440F" wp14:editId="21E5242B">
+            <wp:extent cx="5935980" cy="4175760"/>
             <wp:effectExtent l="0" t="0" r="7620" b="0"/>
-            <wp:docPr id="1" name="Picture 1"/>
+            <wp:docPr id="2" name="Picture 2"/>
             <wp:cNvGraphicFramePr>
               <a:graphicFrameLocks xmlns:a="http://schemas.openxmlformats.org/drawingml/2006/main" noChangeAspect="1"/>
             </wp:cNvGraphicFramePr>
@@ -37,7 +37,7 @@
               <a:graphicData uri="http://schemas.openxmlformats.org/drawingml/2006/picture">
                 <pic:pic xmlns:pic="http://schemas.openxmlformats.org/drawingml/2006/picture">
                   <pic:nvPicPr>
-                    <pic:cNvPr id="0" name="Picture 4"/>
+                    <pic:cNvPr id="0" name="Picture 1"/>
                     <pic:cNvPicPr>
                       <a:picLocks noChangeAspect="1" noChangeArrowheads="1"/>
                     </pic:cNvPicPr>
@@ -58,7 +58,7 @@
                   <pic:spPr bwMode="auto">
                     <a:xfrm>
                       <a:off x="0" y="0"/>
-                      <a:ext cx="5669280" cy="6362700"/>
+                      <a:ext cx="5935980" cy="4175760"/>
                     </a:xfrm>
                     <a:prstGeom prst="rect">
                       <a:avLst/>

</xml_diff>